<commit_message>
Write up for homework 4
Corrected syntax in new SomeMethod.
</commit_message>
<xml_diff>
--- a/Chris.Gutman/Homework4/Homework4 Solution.docx
+++ b/Chris.Gutman/Homework4/Homework4 Solution.docx
@@ -767,7 +767,79 @@
           <w:sz w:val="23"/>
           <w:szCs w:val="23"/>
         </w:rPr>
-        <w:t xml:space="preserve"> (arg2 &lt; 6 | arg1 &gt;= 17){</w:t>
+        <w:t xml:space="preserve"> (</w:t>
+      </w:r>
+      <w:r>
+        <w:rPr>
+          <w:rFonts w:ascii="Arial" w:eastAsia="Times New Roman" w:hAnsi="Arial" w:cs="Arial"/>
+          <w:color w:val="000000"/>
+          <w:sz w:val="23"/>
+          <w:szCs w:val="23"/>
+        </w:rPr>
+        <w:t>(</w:t>
+      </w:r>
+      <w:r>
+        <w:rPr>
+          <w:rFonts w:ascii="Arial" w:eastAsia="Times New Roman" w:hAnsi="Arial" w:cs="Arial"/>
+          <w:color w:val="000000"/>
+          <w:sz w:val="23"/>
+          <w:szCs w:val="23"/>
+        </w:rPr>
+        <w:t>arg2 &lt; 6</w:t>
+      </w:r>
+      <w:r>
+        <w:rPr>
+          <w:rFonts w:ascii="Arial" w:eastAsia="Times New Roman" w:hAnsi="Arial" w:cs="Arial"/>
+          <w:color w:val="000000"/>
+          <w:sz w:val="23"/>
+          <w:szCs w:val="23"/>
+        </w:rPr>
+        <w:t>)</w:t>
+      </w:r>
+      <w:r>
+        <w:rPr>
+          <w:rFonts w:ascii="Arial" w:eastAsia="Times New Roman" w:hAnsi="Arial" w:cs="Arial"/>
+          <w:color w:val="000000"/>
+          <w:sz w:val="23"/>
+          <w:szCs w:val="23"/>
+        </w:rPr>
+        <w:t xml:space="preserve"> | </w:t>
+      </w:r>
+      <w:r>
+        <w:rPr>
+          <w:rFonts w:ascii="Arial" w:eastAsia="Times New Roman" w:hAnsi="Arial" w:cs="Arial"/>
+          <w:color w:val="000000"/>
+          <w:sz w:val="23"/>
+          <w:szCs w:val="23"/>
+        </w:rPr>
+        <w:t>(</w:t>
+      </w:r>
+      <w:r>
+        <w:rPr>
+          <w:rFonts w:ascii="Arial" w:eastAsia="Times New Roman" w:hAnsi="Arial" w:cs="Arial"/>
+          <w:color w:val="000000"/>
+          <w:sz w:val="23"/>
+          <w:szCs w:val="23"/>
+        </w:rPr>
+        <w:t>arg1 &gt;= 17</w:t>
+      </w:r>
+      <w:r>
+        <w:rPr>
+          <w:rFonts w:ascii="Arial" w:eastAsia="Times New Roman" w:hAnsi="Arial" w:cs="Arial"/>
+          <w:color w:val="000000"/>
+          <w:sz w:val="23"/>
+          <w:szCs w:val="23"/>
+        </w:rPr>
+        <w:t>)</w:t>
+      </w:r>
+      <w:r>
+        <w:rPr>
+          <w:rFonts w:ascii="Arial" w:eastAsia="Times New Roman" w:hAnsi="Arial" w:cs="Arial"/>
+          <w:color w:val="000000"/>
+          <w:sz w:val="23"/>
+          <w:szCs w:val="23"/>
+        </w:rPr>
+        <w:t>){</w:t>
       </w:r>
     </w:p>
     <w:p>
@@ -818,100 +890,99 @@
         </w:rPr>
         <w:t>}</w:t>
       </w:r>
-    </w:p>
-    <w:p>
-      <w:pPr>
-        <w:spacing w:after="0" w:line="240" w:lineRule="auto"/>
-        <w:rPr>
-          <w:rFonts w:ascii="Times New Roman" w:eastAsia="Times New Roman" w:hAnsi="Times New Roman" w:cs="Times New Roman"/>
-          <w:sz w:val="24"/>
-          <w:szCs w:val="24"/>
-        </w:rPr>
-      </w:pPr>
-      <w:proofErr w:type="gramStart"/>
-      <w:r>
-        <w:rPr>
-          <w:rFonts w:ascii="Arial" w:eastAsia="Times New Roman" w:hAnsi="Arial" w:cs="Arial"/>
-          <w:color w:val="000000"/>
-          <w:sz w:val="23"/>
-          <w:szCs w:val="23"/>
-        </w:rPr>
-        <w:t>return</w:t>
-      </w:r>
-      <w:proofErr w:type="gramEnd"/>
-      <w:r>
-        <w:rPr>
-          <w:rFonts w:ascii="Arial" w:eastAsia="Times New Roman" w:hAnsi="Arial" w:cs="Arial"/>
-          <w:color w:val="000000"/>
-          <w:sz w:val="23"/>
-          <w:szCs w:val="23"/>
-        </w:rPr>
-        <w:t xml:space="preserve"> (result = ((“arg1” + arg2).Length &gt; 5)?   “</w:t>
-      </w:r>
-      <w:proofErr w:type="spellStart"/>
-      <w:r>
-        <w:rPr>
-          <w:rFonts w:ascii="Arial" w:eastAsia="Times New Roman" w:hAnsi="Arial" w:cs="Arial"/>
-          <w:color w:val="000000"/>
-          <w:sz w:val="23"/>
-          <w:szCs w:val="23"/>
-        </w:rPr>
-        <w:t>Ooops</w:t>
-      </w:r>
-      <w:proofErr w:type="spellEnd"/>
-      <w:r>
-        <w:rPr>
-          <w:rFonts w:ascii="Arial" w:eastAsia="Times New Roman" w:hAnsi="Arial" w:cs="Arial"/>
-          <w:color w:val="000000"/>
-          <w:sz w:val="23"/>
-          <w:szCs w:val="23"/>
-        </w:rPr>
-        <w:t>…</w:t>
-      </w:r>
-      <w:proofErr w:type="gramStart"/>
-      <w:r>
-        <w:rPr>
-          <w:rFonts w:ascii="Arial" w:eastAsia="Times New Roman" w:hAnsi="Arial" w:cs="Arial"/>
-          <w:color w:val="000000"/>
-          <w:sz w:val="23"/>
-          <w:szCs w:val="23"/>
-        </w:rPr>
-        <w:t>” :</w:t>
-      </w:r>
-      <w:proofErr w:type="gramEnd"/>
-      <w:r>
-        <w:rPr>
-          <w:rFonts w:ascii="Arial" w:eastAsia="Times New Roman" w:hAnsi="Arial" w:cs="Arial"/>
-          <w:color w:val="000000"/>
-          <w:sz w:val="23"/>
-          <w:szCs w:val="23"/>
-        </w:rPr>
-        <w:t xml:space="preserve"> result;</w:t>
-      </w:r>
-    </w:p>
-    <w:p>
-      <w:pPr>
-        <w:spacing w:after="0" w:line="240" w:lineRule="auto"/>
-        <w:rPr>
-          <w:rFonts w:ascii="Times New Roman" w:eastAsia="Times New Roman" w:hAnsi="Times New Roman" w:cs="Times New Roman"/>
-          <w:sz w:val="24"/>
-          <w:szCs w:val="24"/>
-        </w:rPr>
-      </w:pPr>
-      <w:r>
-        <w:rPr>
-          <w:rFonts w:ascii="Arial" w:eastAsia="Times New Roman" w:hAnsi="Arial" w:cs="Arial"/>
-          <w:color w:val="000000"/>
-          <w:sz w:val="23"/>
-          <w:szCs w:val="23"/>
-        </w:rPr>
-        <w:t>}</w:t>
-      </w:r>
-    </w:p>
-    <w:p>
       <w:bookmarkStart w:id="0" w:name="_GoBack"/>
       <w:bookmarkEnd w:id="0"/>
     </w:p>
+    <w:p>
+      <w:pPr>
+        <w:spacing w:after="0" w:line="240" w:lineRule="auto"/>
+        <w:rPr>
+          <w:rFonts w:ascii="Times New Roman" w:eastAsia="Times New Roman" w:hAnsi="Times New Roman" w:cs="Times New Roman"/>
+          <w:sz w:val="24"/>
+          <w:szCs w:val="24"/>
+        </w:rPr>
+      </w:pPr>
+      <w:proofErr w:type="gramStart"/>
+      <w:r>
+        <w:rPr>
+          <w:rFonts w:ascii="Arial" w:eastAsia="Times New Roman" w:hAnsi="Arial" w:cs="Arial"/>
+          <w:color w:val="000000"/>
+          <w:sz w:val="23"/>
+          <w:szCs w:val="23"/>
+        </w:rPr>
+        <w:t>return</w:t>
+      </w:r>
+      <w:proofErr w:type="gramEnd"/>
+      <w:r>
+        <w:rPr>
+          <w:rFonts w:ascii="Arial" w:eastAsia="Times New Roman" w:hAnsi="Arial" w:cs="Arial"/>
+          <w:color w:val="000000"/>
+          <w:sz w:val="23"/>
+          <w:szCs w:val="23"/>
+        </w:rPr>
+        <w:t xml:space="preserve"> (result = ((“arg1” + arg2).Length &gt; 5)?   “</w:t>
+      </w:r>
+      <w:proofErr w:type="spellStart"/>
+      <w:r>
+        <w:rPr>
+          <w:rFonts w:ascii="Arial" w:eastAsia="Times New Roman" w:hAnsi="Arial" w:cs="Arial"/>
+          <w:color w:val="000000"/>
+          <w:sz w:val="23"/>
+          <w:szCs w:val="23"/>
+        </w:rPr>
+        <w:t>Ooops</w:t>
+      </w:r>
+      <w:proofErr w:type="spellEnd"/>
+      <w:r>
+        <w:rPr>
+          <w:rFonts w:ascii="Arial" w:eastAsia="Times New Roman" w:hAnsi="Arial" w:cs="Arial"/>
+          <w:color w:val="000000"/>
+          <w:sz w:val="23"/>
+          <w:szCs w:val="23"/>
+        </w:rPr>
+        <w:t>…</w:t>
+      </w:r>
+      <w:proofErr w:type="gramStart"/>
+      <w:r>
+        <w:rPr>
+          <w:rFonts w:ascii="Arial" w:eastAsia="Times New Roman" w:hAnsi="Arial" w:cs="Arial"/>
+          <w:color w:val="000000"/>
+          <w:sz w:val="23"/>
+          <w:szCs w:val="23"/>
+        </w:rPr>
+        <w:t>” :</w:t>
+      </w:r>
+      <w:proofErr w:type="gramEnd"/>
+      <w:r>
+        <w:rPr>
+          <w:rFonts w:ascii="Arial" w:eastAsia="Times New Roman" w:hAnsi="Arial" w:cs="Arial"/>
+          <w:color w:val="000000"/>
+          <w:sz w:val="23"/>
+          <w:szCs w:val="23"/>
+        </w:rPr>
+        <w:t xml:space="preserve"> result;</w:t>
+      </w:r>
+    </w:p>
+    <w:p>
+      <w:pPr>
+        <w:spacing w:after="0" w:line="240" w:lineRule="auto"/>
+        <w:rPr>
+          <w:rFonts w:ascii="Times New Roman" w:eastAsia="Times New Roman" w:hAnsi="Times New Roman" w:cs="Times New Roman"/>
+          <w:sz w:val="24"/>
+          <w:szCs w:val="24"/>
+        </w:rPr>
+      </w:pPr>
+      <w:r>
+        <w:rPr>
+          <w:rFonts w:ascii="Arial" w:eastAsia="Times New Roman" w:hAnsi="Arial" w:cs="Arial"/>
+          <w:color w:val="000000"/>
+          <w:sz w:val="23"/>
+          <w:szCs w:val="23"/>
+        </w:rPr>
+        <w:t>}</w:t>
+      </w:r>
+    </w:p>
+    <w:p/>
     <w:sectPr>
       <w:pgSz w:w="12240" w:h="15840"/>
       <w:pgMar w:top="1440" w:right="1440" w:bottom="1440" w:left="1440" w:header="720" w:footer="720" w:gutter="0"/>

</xml_diff>

<commit_message>
Writeup for homework 4
Corrected syntax in write up for SomeMethod.
</commit_message>
<xml_diff>
--- a/Chris.Gutman/Homework4/Homework4 Solution.docx
+++ b/Chris.Gutman/Homework4/Homework4 Solution.docx
@@ -489,7 +489,25 @@
           <w:sz w:val="23"/>
           <w:szCs w:val="23"/>
         </w:rPr>
-        <w:t xml:space="preserve"> of {arg2&lt;6, 6&lt;=arg2&lt;=12,</w:t>
+        <w:t xml:space="preserve"> of {arg2&lt;</w:t>
+      </w:r>
+      <w:r>
+        <w:rPr>
+          <w:rFonts w:ascii="Arial" w:eastAsia="Times New Roman" w:hAnsi="Arial" w:cs="Arial"/>
+          <w:color w:val="000000"/>
+          <w:sz w:val="23"/>
+          <w:szCs w:val="23"/>
+        </w:rPr>
+        <w:t>=6, 6&lt;</w:t>
+      </w:r>
+      <w:r>
+        <w:rPr>
+          <w:rFonts w:ascii="Arial" w:eastAsia="Times New Roman" w:hAnsi="Arial" w:cs="Arial"/>
+          <w:color w:val="000000"/>
+          <w:sz w:val="23"/>
+          <w:szCs w:val="23"/>
+        </w:rPr>
+        <w:t>arg2&lt;=12,</w:t>
       </w:r>
     </w:p>
     <w:p>
@@ -509,7 +527,25 @@
           <w:sz w:val="23"/>
           <w:szCs w:val="23"/>
         </w:rPr>
-        <w:t xml:space="preserve">12&lt;arg2&lt;22, 22&lt;=arg2}    </w:t>
+        <w:t>12&lt;arg2&lt;</w:t>
+      </w:r>
+      <w:r>
+        <w:rPr>
+          <w:rFonts w:ascii="Arial" w:eastAsia="Times New Roman" w:hAnsi="Arial" w:cs="Arial"/>
+          <w:color w:val="000000"/>
+          <w:sz w:val="23"/>
+          <w:szCs w:val="23"/>
+        </w:rPr>
+        <w:t>=</w:t>
+      </w:r>
+      <w:r>
+        <w:rPr>
+          <w:rFonts w:ascii="Arial" w:eastAsia="Times New Roman" w:hAnsi="Arial" w:cs="Arial"/>
+          <w:color w:val="000000"/>
+          <w:sz w:val="23"/>
+          <w:szCs w:val="23"/>
+        </w:rPr>
+        <w:t xml:space="preserve">22, 22&lt;arg2}    </w:t>
       </w:r>
     </w:p>
     <w:p>
@@ -538,7 +574,34 @@
           <w:sz w:val="23"/>
           <w:szCs w:val="23"/>
         </w:rPr>
-        <w:t xml:space="preserve">If arg2 is less than 6 or </w:t>
+        <w:t xml:space="preserve">If arg2 is less than </w:t>
+      </w:r>
+      <w:r>
+        <w:rPr>
+          <w:rFonts w:ascii="Arial" w:eastAsia="Times New Roman" w:hAnsi="Arial" w:cs="Arial"/>
+          <w:color w:val="000000"/>
+          <w:sz w:val="23"/>
+          <w:szCs w:val="23"/>
+        </w:rPr>
+        <w:t xml:space="preserve">or equal to </w:t>
+      </w:r>
+      <w:r>
+        <w:rPr>
+          <w:rFonts w:ascii="Arial" w:eastAsia="Times New Roman" w:hAnsi="Arial" w:cs="Arial"/>
+          <w:color w:val="000000"/>
+          <w:sz w:val="23"/>
+          <w:szCs w:val="23"/>
+        </w:rPr>
+        <w:t>6 and</w:t>
+      </w:r>
+      <w:r>
+        <w:rPr>
+          <w:rFonts w:ascii="Arial" w:eastAsia="Times New Roman" w:hAnsi="Arial" w:cs="Arial"/>
+          <w:color w:val="000000"/>
+          <w:sz w:val="23"/>
+          <w:szCs w:val="23"/>
+        </w:rPr>
+        <w:t xml:space="preserve"> </w:t>
       </w:r>
       <w:proofErr w:type="spellStart"/>
       <w:r>
@@ -739,14 +802,24 @@
         </w:rPr>
         <w:t>{</w:t>
       </w:r>
-    </w:p>
-    <w:p>
-      <w:pPr>
-        <w:spacing w:after="0" w:line="240" w:lineRule="auto"/>
-        <w:rPr>
-          <w:rFonts w:ascii="Times New Roman" w:eastAsia="Times New Roman" w:hAnsi="Times New Roman" w:cs="Times New Roman"/>
-          <w:sz w:val="24"/>
-          <w:szCs w:val="24"/>
+      <w:r>
+        <w:rPr>
+          <w:rFonts w:ascii="Arial" w:eastAsia="Times New Roman" w:hAnsi="Arial" w:cs="Arial"/>
+          <w:color w:val="000000"/>
+          <w:sz w:val="23"/>
+          <w:szCs w:val="23"/>
+        </w:rPr>
+        <w:t xml:space="preserve"> </w:t>
+      </w:r>
+    </w:p>
+    <w:p>
+      <w:pPr>
+        <w:spacing w:after="0" w:line="240" w:lineRule="auto"/>
+        <w:rPr>
+          <w:rFonts w:ascii="Arial" w:eastAsia="Times New Roman" w:hAnsi="Arial" w:cs="Arial"/>
+          <w:color w:val="000000"/>
+          <w:sz w:val="23"/>
+          <w:szCs w:val="23"/>
         </w:rPr>
       </w:pPr>
       <w:proofErr w:type="gramStart"/>
@@ -785,7 +858,25 @@
           <w:sz w:val="23"/>
           <w:szCs w:val="23"/>
         </w:rPr>
-        <w:t>arg2 &lt; 6</w:t>
+        <w:t>arg2 &lt;</w:t>
+      </w:r>
+      <w:r>
+        <w:rPr>
+          <w:rFonts w:ascii="Arial" w:eastAsia="Times New Roman" w:hAnsi="Arial" w:cs="Arial"/>
+          <w:color w:val="000000"/>
+          <w:sz w:val="23"/>
+          <w:szCs w:val="23"/>
+        </w:rPr>
+        <w:t>=</w:t>
+      </w:r>
+      <w:r>
+        <w:rPr>
+          <w:rFonts w:ascii="Arial" w:eastAsia="Times New Roman" w:hAnsi="Arial" w:cs="Arial"/>
+          <w:color w:val="000000"/>
+          <w:sz w:val="23"/>
+          <w:szCs w:val="23"/>
+        </w:rPr>
+        <w:t xml:space="preserve"> 6</w:t>
       </w:r>
       <w:r>
         <w:rPr>
@@ -803,7 +894,16 @@
           <w:sz w:val="23"/>
           <w:szCs w:val="23"/>
         </w:rPr>
-        <w:t xml:space="preserve"> | </w:t>
+        <w:t xml:space="preserve"> &amp;</w:t>
+      </w:r>
+      <w:r>
+        <w:rPr>
+          <w:rFonts w:ascii="Arial" w:eastAsia="Times New Roman" w:hAnsi="Arial" w:cs="Arial"/>
+          <w:color w:val="000000"/>
+          <w:sz w:val="23"/>
+          <w:szCs w:val="23"/>
+        </w:rPr>
+        <w:t xml:space="preserve"> </w:t>
       </w:r>
       <w:r>
         <w:rPr>
@@ -839,12 +939,43 @@
           <w:sz w:val="23"/>
           <w:szCs w:val="23"/>
         </w:rPr>
-        <w:t>){</w:t>
-      </w:r>
-    </w:p>
-    <w:p>
-      <w:pPr>
-        <w:spacing w:after="0" w:line="240" w:lineRule="auto"/>
+        <w:t>)</w:t>
+      </w:r>
+    </w:p>
+    <w:p>
+      <w:pPr>
+        <w:spacing w:after="0" w:line="240" w:lineRule="auto"/>
+        <w:rPr>
+          <w:rFonts w:ascii="Arial" w:eastAsia="Times New Roman" w:hAnsi="Arial" w:cs="Arial"/>
+          <w:color w:val="000000"/>
+          <w:sz w:val="23"/>
+          <w:szCs w:val="23"/>
+        </w:rPr>
+      </w:pPr>
+      <w:r>
+        <w:rPr>
+          <w:rFonts w:ascii="Arial" w:eastAsia="Times New Roman" w:hAnsi="Arial" w:cs="Arial"/>
+          <w:color w:val="000000"/>
+          <w:sz w:val="23"/>
+          <w:szCs w:val="23"/>
+        </w:rPr>
+        <w:t>{</w:t>
+      </w:r>
+    </w:p>
+    <w:p>
+      <w:pPr>
+        <w:spacing w:after="0" w:line="240" w:lineRule="auto"/>
+        <w:rPr>
+          <w:rFonts w:ascii="Times New Roman" w:eastAsia="Times New Roman" w:hAnsi="Times New Roman" w:cs="Times New Roman"/>
+          <w:sz w:val="24"/>
+          <w:szCs w:val="24"/>
+        </w:rPr>
+      </w:pPr>
+    </w:p>
+    <w:p>
+      <w:pPr>
+        <w:spacing w:after="0" w:line="240" w:lineRule="auto"/>
+        <w:ind w:firstLine="720"/>
         <w:rPr>
           <w:rFonts w:ascii="Times New Roman" w:eastAsia="Times New Roman" w:hAnsi="Times New Roman" w:cs="Times New Roman"/>
           <w:sz w:val="24"/>
@@ -882,6 +1013,17 @@
           <w:szCs w:val="23"/>
         </w:rPr>
       </w:pPr>
+    </w:p>
+    <w:p>
+      <w:pPr>
+        <w:spacing w:after="0" w:line="240" w:lineRule="auto"/>
+        <w:rPr>
+          <w:rFonts w:ascii="Arial" w:eastAsia="Times New Roman" w:hAnsi="Arial" w:cs="Arial"/>
+          <w:color w:val="000000"/>
+          <w:sz w:val="23"/>
+          <w:szCs w:val="23"/>
+        </w:rPr>
+      </w:pPr>
       <w:r>
         <w:rPr>
           <w:rFonts w:ascii="Arial" w:eastAsia="Times New Roman" w:hAnsi="Arial" w:cs="Arial"/>
@@ -891,6 +1033,46 @@
         </w:rPr>
         <w:t>}</w:t>
       </w:r>
+      <w:r>
+        <w:rPr>
+          <w:rFonts w:ascii="Arial" w:eastAsia="Times New Roman" w:hAnsi="Arial" w:cs="Arial"/>
+          <w:color w:val="000000"/>
+          <w:sz w:val="23"/>
+          <w:szCs w:val="23"/>
+        </w:rPr>
+        <w:t xml:space="preserve"> else if (arg2 &gt; 6)</w:t>
+      </w:r>
+    </w:p>
+    <w:p>
+      <w:pPr>
+        <w:spacing w:after="0" w:line="240" w:lineRule="auto"/>
+        <w:rPr>
+          <w:rFonts w:ascii="Arial" w:eastAsia="Times New Roman" w:hAnsi="Arial" w:cs="Arial"/>
+          <w:color w:val="000000"/>
+          <w:sz w:val="23"/>
+          <w:szCs w:val="23"/>
+        </w:rPr>
+      </w:pPr>
+      <w:r>
+        <w:rPr>
+          <w:rFonts w:ascii="Arial" w:eastAsia="Times New Roman" w:hAnsi="Arial" w:cs="Arial"/>
+          <w:color w:val="000000"/>
+          <w:sz w:val="23"/>
+          <w:szCs w:val="23"/>
+        </w:rPr>
+        <w:t>{</w:t>
+      </w:r>
+    </w:p>
+    <w:p>
+      <w:pPr>
+        <w:spacing w:after="0" w:line="240" w:lineRule="auto"/>
+        <w:rPr>
+          <w:rFonts w:ascii="Arial" w:eastAsia="Times New Roman" w:hAnsi="Arial" w:cs="Arial"/>
+          <w:color w:val="000000"/>
+          <w:sz w:val="23"/>
+          <w:szCs w:val="23"/>
+        </w:rPr>
+      </w:pPr>
     </w:p>
     <w:p>
       <w:pPr>
@@ -1015,6 +1197,17 @@
         </w:rPr>
         <w:t xml:space="preserve"> result;</w:t>
       </w:r>
+    </w:p>
+    <w:p>
+      <w:pPr>
+        <w:spacing w:after="0" w:line="240" w:lineRule="auto"/>
+        <w:rPr>
+          <w:rFonts w:ascii="Arial" w:eastAsia="Times New Roman" w:hAnsi="Arial" w:cs="Arial"/>
+          <w:color w:val="000000"/>
+          <w:sz w:val="23"/>
+          <w:szCs w:val="23"/>
+        </w:rPr>
+      </w:pPr>
     </w:p>
     <w:p>
       <w:pPr>

</xml_diff>

<commit_message>
OK...HW 4 finished at last!!
Corrected SomeMethod function to have equalivalent logic. Arg1 is not
needed in the conditionals.
</commit_message>
<xml_diff>
--- a/Chris.Gutman/Homework4/Homework4 Solution.docx
+++ b/Chris.Gutman/Homework4/Homework4 Solution.docx
@@ -562,9 +562,10 @@
       <w:pPr>
         <w:spacing w:after="0" w:line="240" w:lineRule="auto"/>
         <w:rPr>
-          <w:rFonts w:ascii="Times New Roman" w:eastAsia="Times New Roman" w:hAnsi="Times New Roman" w:cs="Times New Roman"/>
-          <w:sz w:val="24"/>
-          <w:szCs w:val="24"/>
+          <w:rFonts w:ascii="Arial" w:eastAsia="Times New Roman" w:hAnsi="Arial" w:cs="Arial"/>
+          <w:color w:val="000000"/>
+          <w:sz w:val="23"/>
+          <w:szCs w:val="23"/>
         </w:rPr>
       </w:pPr>
       <w:r>
@@ -623,6 +624,67 @@
         </w:rPr>
         <w:t xml:space="preserve"> 1 is greater than or equal to 17, the method returns “”.</w:t>
       </w:r>
+    </w:p>
+    <w:p>
+      <w:pPr>
+        <w:spacing w:after="0" w:line="240" w:lineRule="auto"/>
+        <w:rPr>
+          <w:rFonts w:ascii="Arial" w:eastAsia="Times New Roman" w:hAnsi="Arial" w:cs="Arial"/>
+          <w:color w:val="000000"/>
+          <w:sz w:val="23"/>
+          <w:szCs w:val="23"/>
+        </w:rPr>
+      </w:pPr>
+    </w:p>
+    <w:p>
+      <w:pPr>
+        <w:spacing w:after="0" w:line="240" w:lineRule="auto"/>
+        <w:rPr>
+          <w:rFonts w:ascii="Arial" w:eastAsia="Times New Roman" w:hAnsi="Arial" w:cs="Arial"/>
+          <w:color w:val="000000"/>
+          <w:sz w:val="23"/>
+          <w:szCs w:val="23"/>
+        </w:rPr>
+      </w:pPr>
+      <w:r>
+        <w:rPr>
+          <w:rFonts w:ascii="Arial" w:eastAsia="Times New Roman" w:hAnsi="Arial" w:cs="Arial"/>
+          <w:color w:val="000000"/>
+          <w:sz w:val="23"/>
+          <w:szCs w:val="23"/>
+        </w:rPr>
+        <w:t xml:space="preserve">However, if arg1 is less than 17 and arg2 is less than or equal to 6, the </w:t>
+      </w:r>
+      <w:proofErr w:type="spellStart"/>
+      <w:r>
+        <w:rPr>
+          <w:rFonts w:ascii="Arial" w:eastAsia="Times New Roman" w:hAnsi="Arial" w:cs="Arial"/>
+          <w:color w:val="000000"/>
+          <w:sz w:val="23"/>
+          <w:szCs w:val="23"/>
+        </w:rPr>
+        <w:t>the</w:t>
+      </w:r>
+      <w:proofErr w:type="spellEnd"/>
+      <w:r>
+        <w:rPr>
+          <w:rFonts w:ascii="Arial" w:eastAsia="Times New Roman" w:hAnsi="Arial" w:cs="Arial"/>
+          <w:color w:val="000000"/>
+          <w:sz w:val="23"/>
+          <w:szCs w:val="23"/>
+        </w:rPr>
+        <w:t xml:space="preserve"> first if statement does not overwrite result, instead returning “”.</w:t>
+      </w:r>
+    </w:p>
+    <w:p>
+      <w:pPr>
+        <w:spacing w:after="0" w:line="240" w:lineRule="auto"/>
+        <w:rPr>
+          <w:rFonts w:ascii="Times New Roman" w:eastAsia="Times New Roman" w:hAnsi="Times New Roman" w:cs="Times New Roman"/>
+          <w:sz w:val="24"/>
+          <w:szCs w:val="24"/>
+        </w:rPr>
+      </w:pPr>
     </w:p>
     <w:p>
       <w:pPr>
@@ -894,15 +956,6 @@
           <w:sz w:val="23"/>
           <w:szCs w:val="23"/>
         </w:rPr>
-        <w:t xml:space="preserve"> &amp;</w:t>
-      </w:r>
-      <w:r>
-        <w:rPr>
-          <w:rFonts w:ascii="Arial" w:eastAsia="Times New Roman" w:hAnsi="Arial" w:cs="Arial"/>
-          <w:color w:val="000000"/>
-          <w:sz w:val="23"/>
-          <w:szCs w:val="23"/>
-        </w:rPr>
         <w:t xml:space="preserve"> </w:t>
       </w:r>
       <w:r>
@@ -912,35 +965,8 @@
           <w:sz w:val="23"/>
           <w:szCs w:val="23"/>
         </w:rPr>
-        <w:t>(</w:t>
-      </w:r>
-      <w:r>
-        <w:rPr>
-          <w:rFonts w:ascii="Arial" w:eastAsia="Times New Roman" w:hAnsi="Arial" w:cs="Arial"/>
-          <w:color w:val="000000"/>
-          <w:sz w:val="23"/>
-          <w:szCs w:val="23"/>
-        </w:rPr>
-        <w:t>arg1 &gt;= 17</w:t>
-      </w:r>
-      <w:r>
-        <w:rPr>
-          <w:rFonts w:ascii="Arial" w:eastAsia="Times New Roman" w:hAnsi="Arial" w:cs="Arial"/>
-          <w:color w:val="000000"/>
-          <w:sz w:val="23"/>
-          <w:szCs w:val="23"/>
-        </w:rPr>
         <w:t>)</w:t>
       </w:r>
-      <w:r>
-        <w:rPr>
-          <w:rFonts w:ascii="Arial" w:eastAsia="Times New Roman" w:hAnsi="Arial" w:cs="Arial"/>
-          <w:color w:val="000000"/>
-          <w:sz w:val="23"/>
-          <w:szCs w:val="23"/>
-        </w:rPr>
-        <w:t>)</w:t>
-      </w:r>
     </w:p>
     <w:p>
       <w:pPr>
@@ -1040,67 +1066,6 @@
           <w:sz w:val="23"/>
           <w:szCs w:val="23"/>
         </w:rPr>
-        <w:t xml:space="preserve"> else if (arg2 &gt; 6)</w:t>
-      </w:r>
-    </w:p>
-    <w:p>
-      <w:pPr>
-        <w:spacing w:after="0" w:line="240" w:lineRule="auto"/>
-        <w:rPr>
-          <w:rFonts w:ascii="Arial" w:eastAsia="Times New Roman" w:hAnsi="Arial" w:cs="Arial"/>
-          <w:color w:val="000000"/>
-          <w:sz w:val="23"/>
-          <w:szCs w:val="23"/>
-        </w:rPr>
-      </w:pPr>
-      <w:r>
-        <w:rPr>
-          <w:rFonts w:ascii="Arial" w:eastAsia="Times New Roman" w:hAnsi="Arial" w:cs="Arial"/>
-          <w:color w:val="000000"/>
-          <w:sz w:val="23"/>
-          <w:szCs w:val="23"/>
-        </w:rPr>
-        <w:t>{</w:t>
-      </w:r>
-    </w:p>
-    <w:p>
-      <w:pPr>
-        <w:spacing w:after="0" w:line="240" w:lineRule="auto"/>
-        <w:rPr>
-          <w:rFonts w:ascii="Arial" w:eastAsia="Times New Roman" w:hAnsi="Arial" w:cs="Arial"/>
-          <w:color w:val="000000"/>
-          <w:sz w:val="23"/>
-          <w:szCs w:val="23"/>
-        </w:rPr>
-      </w:pPr>
-    </w:p>
-    <w:p>
-      <w:pPr>
-        <w:spacing w:after="0" w:line="240" w:lineRule="auto"/>
-        <w:rPr>
-          <w:rFonts w:ascii="Times New Roman" w:eastAsia="Times New Roman" w:hAnsi="Times New Roman" w:cs="Times New Roman"/>
-          <w:sz w:val="24"/>
-          <w:szCs w:val="24"/>
-        </w:rPr>
-      </w:pPr>
-      <w:proofErr w:type="gramStart"/>
-      <w:r>
-        <w:rPr>
-          <w:rFonts w:ascii="Arial" w:eastAsia="Times New Roman" w:hAnsi="Arial" w:cs="Arial"/>
-          <w:color w:val="000000"/>
-          <w:sz w:val="23"/>
-          <w:szCs w:val="23"/>
-        </w:rPr>
-        <w:t>return</w:t>
-      </w:r>
-      <w:proofErr w:type="gramEnd"/>
-      <w:r>
-        <w:rPr>
-          <w:rFonts w:ascii="Arial" w:eastAsia="Times New Roman" w:hAnsi="Arial" w:cs="Arial"/>
-          <w:color w:val="000000"/>
-          <w:sz w:val="23"/>
-          <w:szCs w:val="23"/>
-        </w:rPr>
         <w:t xml:space="preserve"> </w:t>
       </w:r>
       <w:r>
@@ -1110,128 +1075,197 @@
           <w:sz w:val="23"/>
           <w:szCs w:val="23"/>
         </w:rPr>
-        <w:t>(</w:t>
-      </w:r>
-      <w:r>
-        <w:rPr>
-          <w:rFonts w:ascii="Arial" w:eastAsia="Times New Roman" w:hAnsi="Arial" w:cs="Arial"/>
-          <w:color w:val="000000"/>
-          <w:sz w:val="23"/>
-          <w:szCs w:val="23"/>
-        </w:rPr>
-        <w:t xml:space="preserve">(result </w:t>
-      </w:r>
-      <w:r>
-        <w:rPr>
-          <w:rFonts w:ascii="Arial" w:eastAsia="Times New Roman" w:hAnsi="Arial" w:cs="Arial"/>
-          <w:color w:val="000000"/>
-          <w:sz w:val="23"/>
-          <w:szCs w:val="23"/>
-        </w:rPr>
-        <w:t xml:space="preserve">= </w:t>
-      </w:r>
-      <w:r>
-        <w:rPr>
-          <w:rFonts w:ascii="Arial" w:eastAsia="Times New Roman" w:hAnsi="Arial" w:cs="Arial"/>
-          <w:color w:val="000000"/>
-          <w:sz w:val="23"/>
-          <w:szCs w:val="23"/>
-        </w:rPr>
-        <w:t>(“arg1” + arg2)</w:t>
-      </w:r>
-      <w:r>
-        <w:rPr>
-          <w:rFonts w:ascii="Arial" w:eastAsia="Times New Roman" w:hAnsi="Arial" w:cs="Arial"/>
-          <w:color w:val="000000"/>
-          <w:sz w:val="23"/>
-          <w:szCs w:val="23"/>
-        </w:rPr>
-        <w:t>)</w:t>
-      </w:r>
-      <w:r>
-        <w:rPr>
-          <w:rFonts w:ascii="Arial" w:eastAsia="Times New Roman" w:hAnsi="Arial" w:cs="Arial"/>
-          <w:color w:val="000000"/>
-          <w:sz w:val="23"/>
-          <w:szCs w:val="23"/>
-        </w:rPr>
-        <w:t>.Length &gt; 5)?   “</w:t>
-      </w:r>
-      <w:proofErr w:type="spellStart"/>
-      <w:r>
-        <w:rPr>
-          <w:rFonts w:ascii="Arial" w:eastAsia="Times New Roman" w:hAnsi="Arial" w:cs="Arial"/>
-          <w:color w:val="000000"/>
-          <w:sz w:val="23"/>
-          <w:szCs w:val="23"/>
-        </w:rPr>
-        <w:t>Ooops</w:t>
-      </w:r>
-      <w:proofErr w:type="spellEnd"/>
-      <w:r>
-        <w:rPr>
-          <w:rFonts w:ascii="Arial" w:eastAsia="Times New Roman" w:hAnsi="Arial" w:cs="Arial"/>
-          <w:color w:val="000000"/>
-          <w:sz w:val="23"/>
-          <w:szCs w:val="23"/>
-        </w:rPr>
-        <w:t>…</w:t>
-      </w:r>
-      <w:proofErr w:type="gramStart"/>
-      <w:r>
-        <w:rPr>
-          <w:rFonts w:ascii="Arial" w:eastAsia="Times New Roman" w:hAnsi="Arial" w:cs="Arial"/>
-          <w:color w:val="000000"/>
-          <w:sz w:val="23"/>
-          <w:szCs w:val="23"/>
-        </w:rPr>
-        <w:t>” :</w:t>
-      </w:r>
-      <w:proofErr w:type="gramEnd"/>
-      <w:r>
-        <w:rPr>
-          <w:rFonts w:ascii="Arial" w:eastAsia="Times New Roman" w:hAnsi="Arial" w:cs="Arial"/>
-          <w:color w:val="000000"/>
-          <w:sz w:val="23"/>
-          <w:szCs w:val="23"/>
-        </w:rPr>
-        <w:t xml:space="preserve"> result;</w:t>
-      </w:r>
-    </w:p>
-    <w:p>
-      <w:pPr>
-        <w:spacing w:after="0" w:line="240" w:lineRule="auto"/>
-        <w:rPr>
-          <w:rFonts w:ascii="Arial" w:eastAsia="Times New Roman" w:hAnsi="Arial" w:cs="Arial"/>
-          <w:color w:val="000000"/>
-          <w:sz w:val="23"/>
-          <w:szCs w:val="23"/>
-        </w:rPr>
-      </w:pPr>
-    </w:p>
-    <w:p>
-      <w:pPr>
-        <w:spacing w:after="0" w:line="240" w:lineRule="auto"/>
-        <w:rPr>
-          <w:rFonts w:ascii="Times New Roman" w:eastAsia="Times New Roman" w:hAnsi="Times New Roman" w:cs="Times New Roman"/>
-          <w:sz w:val="24"/>
-          <w:szCs w:val="24"/>
-        </w:rPr>
-      </w:pPr>
-      <w:r>
-        <w:rPr>
-          <w:rFonts w:ascii="Arial" w:eastAsia="Times New Roman" w:hAnsi="Arial" w:cs="Arial"/>
-          <w:color w:val="000000"/>
-          <w:sz w:val="23"/>
-          <w:szCs w:val="23"/>
-        </w:rPr>
-        <w:t>}</w:t>
-      </w:r>
-    </w:p>
-    <w:p>
+        <w:t>else</w:t>
+      </w:r>
       <w:bookmarkStart w:id="0" w:name="_GoBack"/>
       <w:bookmarkEnd w:id="0"/>
     </w:p>
+    <w:p>
+      <w:pPr>
+        <w:spacing w:after="0" w:line="240" w:lineRule="auto"/>
+        <w:rPr>
+          <w:rFonts w:ascii="Arial" w:eastAsia="Times New Roman" w:hAnsi="Arial" w:cs="Arial"/>
+          <w:color w:val="000000"/>
+          <w:sz w:val="23"/>
+          <w:szCs w:val="23"/>
+        </w:rPr>
+      </w:pPr>
+      <w:r>
+        <w:rPr>
+          <w:rFonts w:ascii="Arial" w:eastAsia="Times New Roman" w:hAnsi="Arial" w:cs="Arial"/>
+          <w:color w:val="000000"/>
+          <w:sz w:val="23"/>
+          <w:szCs w:val="23"/>
+        </w:rPr>
+        <w:t>{</w:t>
+      </w:r>
+    </w:p>
+    <w:p>
+      <w:pPr>
+        <w:spacing w:after="0" w:line="240" w:lineRule="auto"/>
+        <w:rPr>
+          <w:rFonts w:ascii="Arial" w:eastAsia="Times New Roman" w:hAnsi="Arial" w:cs="Arial"/>
+          <w:color w:val="000000"/>
+          <w:sz w:val="23"/>
+          <w:szCs w:val="23"/>
+        </w:rPr>
+      </w:pPr>
+    </w:p>
+    <w:p>
+      <w:pPr>
+        <w:spacing w:after="0" w:line="240" w:lineRule="auto"/>
+        <w:rPr>
+          <w:rFonts w:ascii="Times New Roman" w:eastAsia="Times New Roman" w:hAnsi="Times New Roman" w:cs="Times New Roman"/>
+          <w:sz w:val="24"/>
+          <w:szCs w:val="24"/>
+        </w:rPr>
+      </w:pPr>
+      <w:proofErr w:type="gramStart"/>
+      <w:r>
+        <w:rPr>
+          <w:rFonts w:ascii="Arial" w:eastAsia="Times New Roman" w:hAnsi="Arial" w:cs="Arial"/>
+          <w:color w:val="000000"/>
+          <w:sz w:val="23"/>
+          <w:szCs w:val="23"/>
+        </w:rPr>
+        <w:t>return</w:t>
+      </w:r>
+      <w:proofErr w:type="gramEnd"/>
+      <w:r>
+        <w:rPr>
+          <w:rFonts w:ascii="Arial" w:eastAsia="Times New Roman" w:hAnsi="Arial" w:cs="Arial"/>
+          <w:color w:val="000000"/>
+          <w:sz w:val="23"/>
+          <w:szCs w:val="23"/>
+        </w:rPr>
+        <w:t xml:space="preserve"> </w:t>
+      </w:r>
+      <w:r>
+        <w:rPr>
+          <w:rFonts w:ascii="Arial" w:eastAsia="Times New Roman" w:hAnsi="Arial" w:cs="Arial"/>
+          <w:color w:val="000000"/>
+          <w:sz w:val="23"/>
+          <w:szCs w:val="23"/>
+        </w:rPr>
+        <w:t>(</w:t>
+      </w:r>
+      <w:r>
+        <w:rPr>
+          <w:rFonts w:ascii="Arial" w:eastAsia="Times New Roman" w:hAnsi="Arial" w:cs="Arial"/>
+          <w:color w:val="000000"/>
+          <w:sz w:val="23"/>
+          <w:szCs w:val="23"/>
+        </w:rPr>
+        <w:t xml:space="preserve">(result </w:t>
+      </w:r>
+      <w:r>
+        <w:rPr>
+          <w:rFonts w:ascii="Arial" w:eastAsia="Times New Roman" w:hAnsi="Arial" w:cs="Arial"/>
+          <w:color w:val="000000"/>
+          <w:sz w:val="23"/>
+          <w:szCs w:val="23"/>
+        </w:rPr>
+        <w:t xml:space="preserve">= </w:t>
+      </w:r>
+      <w:r>
+        <w:rPr>
+          <w:rFonts w:ascii="Arial" w:eastAsia="Times New Roman" w:hAnsi="Arial" w:cs="Arial"/>
+          <w:color w:val="000000"/>
+          <w:sz w:val="23"/>
+          <w:szCs w:val="23"/>
+        </w:rPr>
+        <w:t>(“arg1” + arg2)</w:t>
+      </w:r>
+      <w:r>
+        <w:rPr>
+          <w:rFonts w:ascii="Arial" w:eastAsia="Times New Roman" w:hAnsi="Arial" w:cs="Arial"/>
+          <w:color w:val="000000"/>
+          <w:sz w:val="23"/>
+          <w:szCs w:val="23"/>
+        </w:rPr>
+        <w:t>)</w:t>
+      </w:r>
+      <w:r>
+        <w:rPr>
+          <w:rFonts w:ascii="Arial" w:eastAsia="Times New Roman" w:hAnsi="Arial" w:cs="Arial"/>
+          <w:color w:val="000000"/>
+          <w:sz w:val="23"/>
+          <w:szCs w:val="23"/>
+        </w:rPr>
+        <w:t>.Length &gt; 5)?   “</w:t>
+      </w:r>
+      <w:proofErr w:type="spellStart"/>
+      <w:r>
+        <w:rPr>
+          <w:rFonts w:ascii="Arial" w:eastAsia="Times New Roman" w:hAnsi="Arial" w:cs="Arial"/>
+          <w:color w:val="000000"/>
+          <w:sz w:val="23"/>
+          <w:szCs w:val="23"/>
+        </w:rPr>
+        <w:t>Ooops</w:t>
+      </w:r>
+      <w:proofErr w:type="spellEnd"/>
+      <w:r>
+        <w:rPr>
+          <w:rFonts w:ascii="Arial" w:eastAsia="Times New Roman" w:hAnsi="Arial" w:cs="Arial"/>
+          <w:color w:val="000000"/>
+          <w:sz w:val="23"/>
+          <w:szCs w:val="23"/>
+        </w:rPr>
+        <w:t>…</w:t>
+      </w:r>
+      <w:proofErr w:type="gramStart"/>
+      <w:r>
+        <w:rPr>
+          <w:rFonts w:ascii="Arial" w:eastAsia="Times New Roman" w:hAnsi="Arial" w:cs="Arial"/>
+          <w:color w:val="000000"/>
+          <w:sz w:val="23"/>
+          <w:szCs w:val="23"/>
+        </w:rPr>
+        <w:t>” :</w:t>
+      </w:r>
+      <w:proofErr w:type="gramEnd"/>
+      <w:r>
+        <w:rPr>
+          <w:rFonts w:ascii="Arial" w:eastAsia="Times New Roman" w:hAnsi="Arial" w:cs="Arial"/>
+          <w:color w:val="000000"/>
+          <w:sz w:val="23"/>
+          <w:szCs w:val="23"/>
+        </w:rPr>
+        <w:t xml:space="preserve"> result;</w:t>
+      </w:r>
+    </w:p>
+    <w:p>
+      <w:pPr>
+        <w:spacing w:after="0" w:line="240" w:lineRule="auto"/>
+        <w:rPr>
+          <w:rFonts w:ascii="Arial" w:eastAsia="Times New Roman" w:hAnsi="Arial" w:cs="Arial"/>
+          <w:color w:val="000000"/>
+          <w:sz w:val="23"/>
+          <w:szCs w:val="23"/>
+        </w:rPr>
+      </w:pPr>
+    </w:p>
+    <w:p>
+      <w:pPr>
+        <w:spacing w:after="0" w:line="240" w:lineRule="auto"/>
+        <w:rPr>
+          <w:rFonts w:ascii="Times New Roman" w:eastAsia="Times New Roman" w:hAnsi="Times New Roman" w:cs="Times New Roman"/>
+          <w:sz w:val="24"/>
+          <w:szCs w:val="24"/>
+        </w:rPr>
+      </w:pPr>
+      <w:r>
+        <w:rPr>
+          <w:rFonts w:ascii="Arial" w:eastAsia="Times New Roman" w:hAnsi="Arial" w:cs="Arial"/>
+          <w:color w:val="000000"/>
+          <w:sz w:val="23"/>
+          <w:szCs w:val="23"/>
+        </w:rPr>
+        <w:t>}</w:t>
+      </w:r>
+    </w:p>
+    <w:p/>
     <w:sectPr>
       <w:pgSz w:w="12240" w:h="15840"/>
       <w:pgMar w:top="1440" w:right="1440" w:bottom="1440" w:left="1440" w:header="720" w:footer="720" w:gutter="0"/>

</xml_diff>